<commit_message>
update document without class diagram
</commit_message>
<xml_diff>
--- a/Documents/Sprint-1-Document.docx
+++ b/Documents/Sprint-1-Document.docx
@@ -26,6 +26,15 @@
     </w:p>
     <w:p>
       <w:pPr>
+        <w:rPr>
+          <w:rFonts w:asciiTheme="majorBidi" w:hAnsiTheme="majorBidi" w:cstheme="majorBidi"/>
+          <w:sz w:val="32"/>
+          <w:szCs w:val="32"/>
+        </w:rPr>
+      </w:pPr>
+    </w:p>
+    <w:p>
+      <w:pPr>
         <w:pStyle w:val="ListParagraph"/>
         <w:rPr>
           <w:rFonts w:asciiTheme="majorBidi" w:hAnsiTheme="majorBidi" w:cstheme="majorBidi"/>
@@ -33,15 +42,25 @@
           <w:szCs w:val="32"/>
         </w:rPr>
       </w:pPr>
+    </w:p>
+    <w:p>
+      <w:pPr>
+        <w:pStyle w:val="ListParagraph"/>
+        <w:rPr>
+          <w:rFonts w:asciiTheme="majorBidi" w:hAnsiTheme="majorBidi" w:cstheme="majorBidi"/>
+          <w:sz w:val="32"/>
+          <w:szCs w:val="32"/>
+        </w:rPr>
+      </w:pPr>
       <w:r>
         <w:rPr>
           <w:noProof/>
         </w:rPr>
         <w:drawing>
-          <wp:inline distT="0" distB="0" distL="0" distR="0" wp14:anchorId="5BAF7335" wp14:editId="23D0DA97">
+          <wp:inline distT="0" distB="0" distL="0" distR="0" wp14:anchorId="7D003C32" wp14:editId="2AF1E10B">
             <wp:extent cx="5731510" cy="6420485"/>
             <wp:effectExtent l="0" t="0" r="2540" b="0"/>
-            <wp:docPr id="18" name="Picture 18"/>
+            <wp:docPr id="1" name="Picture 1"/>
             <wp:cNvGraphicFramePr>
               <a:graphicFrameLocks xmlns:a="http://schemas.openxmlformats.org/drawingml/2006/main" noChangeAspect="1"/>
             </wp:cNvGraphicFramePr>
@@ -49,7 +68,7 @@
               <a:graphicData uri="http://schemas.openxmlformats.org/drawingml/2006/picture">
                 <pic:pic xmlns:pic="http://schemas.openxmlformats.org/drawingml/2006/picture">
                   <pic:nvPicPr>
-                    <pic:cNvPr id="0" name="Picture 7"/>
+                    <pic:cNvPr id="0" name="Picture 1"/>
                     <pic:cNvPicPr>
                       <a:picLocks noChangeAspect="1" noChangeArrowheads="1"/>
                     </pic:cNvPicPr>
@@ -129,37 +148,6 @@
     </w:p>
     <w:p>
       <w:pPr>
-        <w:pStyle w:val="ListParagraph"/>
-        <w:rPr>
-          <w:rFonts w:asciiTheme="majorBidi" w:hAnsiTheme="majorBidi" w:cstheme="majorBidi"/>
-          <w:sz w:val="32"/>
-          <w:szCs w:val="32"/>
-        </w:rPr>
-      </w:pPr>
-    </w:p>
-    <w:p>
-      <w:pPr>
-        <w:pStyle w:val="ListParagraph"/>
-        <w:rPr>
-          <w:rFonts w:asciiTheme="majorBidi" w:hAnsiTheme="majorBidi" w:cstheme="majorBidi"/>
-          <w:sz w:val="32"/>
-          <w:szCs w:val="32"/>
-        </w:rPr>
-      </w:pPr>
-    </w:p>
-    <w:p>
-      <w:pPr>
-        <w:pStyle w:val="ListParagraph"/>
-        <w:rPr>
-          <w:rFonts w:asciiTheme="majorBidi" w:hAnsiTheme="majorBidi" w:cstheme="majorBidi"/>
-          <w:sz w:val="32"/>
-          <w:szCs w:val="32"/>
-        </w:rPr>
-      </w:pPr>
-    </w:p>
-    <w:p>
-      <w:pPr>
-        <w:pStyle w:val="ListParagraph"/>
         <w:rPr>
           <w:rFonts w:asciiTheme="majorBidi" w:hAnsiTheme="majorBidi" w:cstheme="majorBidi"/>
           <w:sz w:val="32"/>
@@ -5740,94 +5728,625 @@
     </w:tbl>
     <w:p>
       <w:pPr>
-        <w:rPr>
-          <w:rFonts w:asciiTheme="majorBidi" w:hAnsiTheme="majorBidi" w:cstheme="majorBidi"/>
-          <w:sz w:val="32"/>
-          <w:szCs w:val="32"/>
-        </w:rPr>
-      </w:pPr>
+        <w:pStyle w:val="ListParagraph"/>
+        <w:numPr>
+          <w:ilvl w:val="2"/>
+          <w:numId w:val="1"/>
+        </w:numPr>
+        <w:rPr>
+          <w:rFonts w:asciiTheme="majorBidi" w:hAnsiTheme="majorBidi" w:cstheme="majorBidi"/>
+          <w:sz w:val="32"/>
+          <w:szCs w:val="32"/>
+        </w:rPr>
+      </w:pPr>
+      <w:r>
+        <w:rPr>
+          <w:rFonts w:asciiTheme="majorBidi" w:hAnsiTheme="majorBidi" w:cstheme="majorBidi"/>
+          <w:sz w:val="32"/>
+          <w:szCs w:val="32"/>
+        </w:rPr>
+        <w:t>Chat with a friend</w:t>
+      </w:r>
     </w:p>
-    <w:p>
-      <w:pPr>
-        <w:rPr>
-          <w:rFonts w:asciiTheme="majorBidi" w:hAnsiTheme="majorBidi" w:cstheme="majorBidi"/>
-          <w:sz w:val="32"/>
-          <w:szCs w:val="32"/>
-        </w:rPr>
-      </w:pPr>
-    </w:p>
-    <w:p>
-      <w:pPr>
-        <w:rPr>
-          <w:rFonts w:asciiTheme="majorBidi" w:hAnsiTheme="majorBidi" w:cstheme="majorBidi"/>
-          <w:sz w:val="32"/>
-          <w:szCs w:val="32"/>
-        </w:rPr>
-      </w:pPr>
-    </w:p>
-    <w:p>
-      <w:pPr>
-        <w:rPr>
-          <w:rFonts w:asciiTheme="majorBidi" w:hAnsiTheme="majorBidi" w:cstheme="majorBidi"/>
-          <w:sz w:val="32"/>
-          <w:szCs w:val="32"/>
-        </w:rPr>
-      </w:pPr>
-    </w:p>
-    <w:p>
-      <w:pPr>
-        <w:rPr>
-          <w:rFonts w:asciiTheme="majorBidi" w:hAnsiTheme="majorBidi" w:cstheme="majorBidi"/>
-          <w:sz w:val="32"/>
-          <w:szCs w:val="32"/>
-        </w:rPr>
-      </w:pPr>
-    </w:p>
-    <w:p>
-      <w:pPr>
-        <w:rPr>
-          <w:rFonts w:asciiTheme="majorBidi" w:hAnsiTheme="majorBidi" w:cstheme="majorBidi"/>
-          <w:sz w:val="32"/>
-          <w:szCs w:val="32"/>
-        </w:rPr>
-      </w:pPr>
-    </w:p>
-    <w:p>
-      <w:pPr>
-        <w:rPr>
-          <w:rFonts w:asciiTheme="majorBidi" w:hAnsiTheme="majorBidi" w:cstheme="majorBidi"/>
-          <w:sz w:val="32"/>
-          <w:szCs w:val="32"/>
-        </w:rPr>
-      </w:pPr>
-    </w:p>
-    <w:p>
-      <w:pPr>
-        <w:rPr>
-          <w:rFonts w:asciiTheme="majorBidi" w:hAnsiTheme="majorBidi" w:cstheme="majorBidi"/>
-          <w:sz w:val="32"/>
-          <w:szCs w:val="32"/>
-        </w:rPr>
-      </w:pPr>
-    </w:p>
-    <w:p>
-      <w:pPr>
-        <w:rPr>
-          <w:rFonts w:asciiTheme="majorBidi" w:hAnsiTheme="majorBidi" w:cstheme="majorBidi"/>
-          <w:sz w:val="32"/>
-          <w:szCs w:val="32"/>
-        </w:rPr>
-      </w:pPr>
-    </w:p>
-    <w:p>
-      <w:pPr>
-        <w:rPr>
-          <w:rFonts w:asciiTheme="majorBidi" w:hAnsiTheme="majorBidi" w:cstheme="majorBidi"/>
-          <w:sz w:val="32"/>
-          <w:szCs w:val="32"/>
-        </w:rPr>
-      </w:pPr>
-    </w:p>
+    <w:tbl>
+      <w:tblPr>
+        <w:tblStyle w:val="TableGrid"/>
+        <w:bidiVisual/>
+        <w:tblW w:w="8557" w:type="dxa"/>
+        <w:tblInd w:w="-18" w:type="dxa"/>
+        <w:tblLook w:val="04A0" w:firstRow="1" w:lastRow="0" w:firstColumn="1" w:lastColumn="0" w:noHBand="0" w:noVBand="1"/>
+      </w:tblPr>
+      <w:tblGrid>
+        <w:gridCol w:w="6602"/>
+        <w:gridCol w:w="1955"/>
+      </w:tblGrid>
+      <w:tr>
+        <w:trPr>
+          <w:trHeight w:val="235"/>
+        </w:trPr>
+        <w:tc>
+          <w:tcPr>
+            <w:tcW w:w="6602" w:type="dxa"/>
+            <w:tcBorders>
+              <w:top w:val="single" w:sz="4" w:space="0" w:color="auto"/>
+              <w:left w:val="single" w:sz="4" w:space="0" w:color="auto"/>
+              <w:bottom w:val="single" w:sz="4" w:space="0" w:color="auto"/>
+              <w:right w:val="single" w:sz="4" w:space="0" w:color="auto"/>
+            </w:tcBorders>
+            <w:hideMark/>
+          </w:tcPr>
+          <w:p>
+            <w:pPr>
+              <w:rPr>
+                <w:rFonts w:asciiTheme="majorBidi" w:hAnsiTheme="majorBidi" w:cstheme="majorBidi"/>
+                <w:b/>
+                <w:bCs/>
+                <w:rtl/>
+              </w:rPr>
+            </w:pPr>
+            <w:r>
+              <w:rPr>
+                <w:rFonts w:asciiTheme="majorBidi" w:hAnsiTheme="majorBidi" w:cstheme="majorBidi"/>
+                <w:b/>
+                <w:bCs/>
+              </w:rPr>
+              <w:t>Chat with a friend</w:t>
+            </w:r>
+          </w:p>
+        </w:tc>
+        <w:tc>
+          <w:tcPr>
+            <w:tcW w:w="1955" w:type="dxa"/>
+            <w:tcBorders>
+              <w:top w:val="single" w:sz="4" w:space="0" w:color="auto"/>
+              <w:left w:val="single" w:sz="4" w:space="0" w:color="auto"/>
+              <w:bottom w:val="single" w:sz="4" w:space="0" w:color="auto"/>
+              <w:right w:val="single" w:sz="4" w:space="0" w:color="auto"/>
+            </w:tcBorders>
+            <w:hideMark/>
+          </w:tcPr>
+          <w:p>
+            <w:pPr>
+              <w:rPr>
+                <w:rFonts w:asciiTheme="majorBidi" w:hAnsiTheme="majorBidi" w:cstheme="majorBidi"/>
+                <w:b/>
+                <w:bCs/>
+              </w:rPr>
+            </w:pPr>
+            <w:r>
+              <w:rPr>
+                <w:rFonts w:asciiTheme="majorBidi" w:hAnsiTheme="majorBidi" w:cstheme="majorBidi"/>
+                <w:b/>
+                <w:bCs/>
+              </w:rPr>
+              <w:t>Name</w:t>
+            </w:r>
+          </w:p>
+        </w:tc>
+      </w:tr>
+      <w:tr>
+        <w:trPr>
+          <w:trHeight w:val="220"/>
+        </w:trPr>
+        <w:tc>
+          <w:tcPr>
+            <w:tcW w:w="6602" w:type="dxa"/>
+            <w:tcBorders>
+              <w:top w:val="single" w:sz="4" w:space="0" w:color="auto"/>
+              <w:left w:val="single" w:sz="4" w:space="0" w:color="auto"/>
+              <w:bottom w:val="single" w:sz="4" w:space="0" w:color="auto"/>
+              <w:right w:val="single" w:sz="4" w:space="0" w:color="auto"/>
+            </w:tcBorders>
+            <w:hideMark/>
+          </w:tcPr>
+          <w:p>
+            <w:pPr>
+              <w:rPr>
+                <w:rFonts w:asciiTheme="majorBidi" w:hAnsiTheme="majorBidi" w:cstheme="majorBidi"/>
+              </w:rPr>
+            </w:pPr>
+            <w:r>
+              <w:rPr>
+                <w:rFonts w:asciiTheme="majorBidi" w:eastAsia="Times New Roman" w:hAnsiTheme="majorBidi" w:cstheme="majorBidi"/>
+                <w:sz w:val="24"/>
+                <w:szCs w:val="24"/>
+                <w:lang w:eastAsia="en-GB"/>
+              </w:rPr>
+              <w:t>Logged in user</w:t>
+            </w:r>
+            <w:r>
+              <w:rPr>
+                <w:rFonts w:asciiTheme="majorBidi" w:eastAsia="Times New Roman" w:hAnsiTheme="majorBidi" w:cstheme="majorBidi"/>
+                <w:sz w:val="24"/>
+                <w:szCs w:val="24"/>
+                <w:lang w:eastAsia="en-GB"/>
+              </w:rPr>
+              <w:t xml:space="preserve"> with friend/s</w:t>
+            </w:r>
+          </w:p>
+        </w:tc>
+        <w:tc>
+          <w:tcPr>
+            <w:tcW w:w="1955" w:type="dxa"/>
+            <w:tcBorders>
+              <w:top w:val="single" w:sz="4" w:space="0" w:color="auto"/>
+              <w:left w:val="single" w:sz="4" w:space="0" w:color="auto"/>
+              <w:bottom w:val="single" w:sz="4" w:space="0" w:color="auto"/>
+              <w:right w:val="single" w:sz="4" w:space="0" w:color="auto"/>
+            </w:tcBorders>
+            <w:hideMark/>
+          </w:tcPr>
+          <w:p>
+            <w:pPr>
+              <w:rPr>
+                <w:rFonts w:asciiTheme="majorBidi" w:hAnsiTheme="majorBidi" w:cstheme="majorBidi"/>
+                <w:b/>
+                <w:bCs/>
+              </w:rPr>
+            </w:pPr>
+            <w:r>
+              <w:rPr>
+                <w:rFonts w:asciiTheme="majorBidi" w:hAnsiTheme="majorBidi" w:cstheme="majorBidi"/>
+                <w:b/>
+                <w:bCs/>
+              </w:rPr>
+              <w:t>Actor</w:t>
+            </w:r>
+          </w:p>
+        </w:tc>
+      </w:tr>
+      <w:tr>
+        <w:trPr>
+          <w:trHeight w:val="235"/>
+        </w:trPr>
+        <w:tc>
+          <w:tcPr>
+            <w:tcW w:w="6602" w:type="dxa"/>
+            <w:tcBorders>
+              <w:top w:val="single" w:sz="4" w:space="0" w:color="auto"/>
+              <w:left w:val="single" w:sz="4" w:space="0" w:color="auto"/>
+              <w:bottom w:val="single" w:sz="4" w:space="0" w:color="auto"/>
+              <w:right w:val="single" w:sz="4" w:space="0" w:color="auto"/>
+            </w:tcBorders>
+            <w:hideMark/>
+          </w:tcPr>
+          <w:p>
+            <w:pPr>
+              <w:spacing w:before="100" w:beforeAutospacing="1" w:after="100" w:afterAutospacing="1"/>
+              <w:rPr>
+                <w:rFonts w:asciiTheme="majorBidi" w:eastAsia="Times New Roman" w:hAnsiTheme="majorBidi" w:cstheme="majorBidi"/>
+                <w:sz w:val="24"/>
+                <w:szCs w:val="24"/>
+                <w:lang w:eastAsia="en-GB"/>
+              </w:rPr>
+            </w:pPr>
+            <w:r>
+              <w:rPr>
+                <w:rFonts w:asciiTheme="majorBidi" w:hAnsiTheme="majorBidi" w:cstheme="majorBidi"/>
+                <w:sz w:val="24"/>
+                <w:szCs w:val="24"/>
+                <w:lang w:eastAsia="en-GB"/>
+              </w:rPr>
+              <w:t xml:space="preserve">Start chat messaging session with one of the user’s friends Using texting </w:t>
+            </w:r>
+          </w:p>
+        </w:tc>
+        <w:tc>
+          <w:tcPr>
+            <w:tcW w:w="1955" w:type="dxa"/>
+            <w:tcBorders>
+              <w:top w:val="single" w:sz="4" w:space="0" w:color="auto"/>
+              <w:left w:val="single" w:sz="4" w:space="0" w:color="auto"/>
+              <w:bottom w:val="single" w:sz="4" w:space="0" w:color="auto"/>
+              <w:right w:val="single" w:sz="4" w:space="0" w:color="auto"/>
+            </w:tcBorders>
+            <w:hideMark/>
+          </w:tcPr>
+          <w:p>
+            <w:pPr>
+              <w:rPr>
+                <w:rFonts w:asciiTheme="majorBidi" w:hAnsiTheme="majorBidi" w:cstheme="majorBidi"/>
+                <w:b/>
+                <w:bCs/>
+              </w:rPr>
+            </w:pPr>
+            <w:r>
+              <w:rPr>
+                <w:rFonts w:asciiTheme="majorBidi" w:hAnsiTheme="majorBidi" w:cstheme="majorBidi"/>
+                <w:b/>
+                <w:bCs/>
+              </w:rPr>
+              <w:t xml:space="preserve">Description </w:t>
+            </w:r>
+          </w:p>
+        </w:tc>
+      </w:tr>
+      <w:tr>
+        <w:trPr>
+          <w:trHeight w:val="249"/>
+        </w:trPr>
+        <w:tc>
+          <w:tcPr>
+            <w:tcW w:w="6602" w:type="dxa"/>
+            <w:tcBorders>
+              <w:top w:val="single" w:sz="4" w:space="0" w:color="auto"/>
+              <w:left w:val="single" w:sz="4" w:space="0" w:color="auto"/>
+              <w:bottom w:val="single" w:sz="4" w:space="0" w:color="auto"/>
+              <w:right w:val="single" w:sz="4" w:space="0" w:color="auto"/>
+            </w:tcBorders>
+            <w:hideMark/>
+          </w:tcPr>
+          <w:p>
+            <w:pPr>
+              <w:pStyle w:val="ListParagraph"/>
+              <w:numPr>
+                <w:ilvl w:val="0"/>
+                <w:numId w:val="2"/>
+              </w:numPr>
+              <w:rPr>
+                <w:rFonts w:asciiTheme="majorBidi" w:hAnsiTheme="majorBidi" w:cstheme="majorBidi"/>
+              </w:rPr>
+            </w:pPr>
+            <w:r>
+              <w:rPr>
+                <w:rFonts w:asciiTheme="majorBidi" w:hAnsiTheme="majorBidi" w:cstheme="majorBidi"/>
+              </w:rPr>
+              <w:t>User logged in</w:t>
+            </w:r>
+          </w:p>
+          <w:p>
+            <w:pPr>
+              <w:pStyle w:val="ListParagraph"/>
+              <w:numPr>
+                <w:ilvl w:val="0"/>
+                <w:numId w:val="2"/>
+              </w:numPr>
+              <w:rPr>
+                <w:rFonts w:asciiTheme="majorBidi" w:hAnsiTheme="majorBidi" w:cstheme="majorBidi"/>
+              </w:rPr>
+            </w:pPr>
+            <w:r>
+              <w:rPr>
+                <w:rFonts w:asciiTheme="majorBidi" w:hAnsiTheme="majorBidi" w:cstheme="majorBidi"/>
+              </w:rPr>
+              <w:t xml:space="preserve">The one that he wants to </w:t>
+            </w:r>
+            <w:r>
+              <w:rPr>
+                <w:rFonts w:asciiTheme="majorBidi" w:hAnsiTheme="majorBidi" w:cstheme="majorBidi"/>
+              </w:rPr>
+              <w:t xml:space="preserve">chat with </w:t>
+            </w:r>
+            <w:r>
+              <w:rPr>
+                <w:rFonts w:asciiTheme="majorBidi" w:hAnsiTheme="majorBidi" w:cstheme="majorBidi"/>
+              </w:rPr>
+              <w:t>must be a friend of his</w:t>
+            </w:r>
+          </w:p>
+        </w:tc>
+        <w:tc>
+          <w:tcPr>
+            <w:tcW w:w="1955" w:type="dxa"/>
+            <w:tcBorders>
+              <w:top w:val="single" w:sz="4" w:space="0" w:color="auto"/>
+              <w:left w:val="single" w:sz="4" w:space="0" w:color="auto"/>
+              <w:bottom w:val="single" w:sz="4" w:space="0" w:color="auto"/>
+              <w:right w:val="single" w:sz="4" w:space="0" w:color="auto"/>
+            </w:tcBorders>
+            <w:hideMark/>
+          </w:tcPr>
+          <w:p>
+            <w:pPr>
+              <w:rPr>
+                <w:rFonts w:asciiTheme="majorBidi" w:hAnsiTheme="majorBidi" w:cstheme="majorBidi"/>
+                <w:b/>
+                <w:bCs/>
+              </w:rPr>
+            </w:pPr>
+            <w:r>
+              <w:rPr>
+                <w:rFonts w:asciiTheme="majorBidi" w:hAnsiTheme="majorBidi" w:cstheme="majorBidi"/>
+                <w:b/>
+                <w:bCs/>
+              </w:rPr>
+              <w:t xml:space="preserve">Pre-condition </w:t>
+            </w:r>
+          </w:p>
+        </w:tc>
+      </w:tr>
+      <w:tr>
+        <w:trPr>
+          <w:trHeight w:val="454"/>
+        </w:trPr>
+        <w:tc>
+          <w:tcPr>
+            <w:tcW w:w="6602" w:type="dxa"/>
+            <w:tcBorders>
+              <w:top w:val="single" w:sz="4" w:space="0" w:color="auto"/>
+              <w:left w:val="single" w:sz="4" w:space="0" w:color="auto"/>
+              <w:bottom w:val="single" w:sz="4" w:space="0" w:color="auto"/>
+              <w:right w:val="single" w:sz="4" w:space="0" w:color="auto"/>
+            </w:tcBorders>
+            <w:hideMark/>
+          </w:tcPr>
+          <w:p>
+            <w:pPr>
+              <w:pStyle w:val="ListParagraph"/>
+              <w:numPr>
+                <w:ilvl w:val="2"/>
+                <w:numId w:val="20"/>
+              </w:numPr>
+              <w:spacing w:before="100" w:beforeAutospacing="1" w:after="100" w:afterAutospacing="1"/>
+              <w:rPr>
+                <w:rFonts w:asciiTheme="majorBidi" w:eastAsia="Times New Roman" w:hAnsiTheme="majorBidi" w:cstheme="majorBidi"/>
+                <w:sz w:val="24"/>
+                <w:szCs w:val="24"/>
+                <w:lang w:eastAsia="en-GB"/>
+              </w:rPr>
+            </w:pPr>
+            <w:r>
+              <w:rPr>
+                <w:rFonts w:asciiTheme="majorBidi" w:hAnsiTheme="majorBidi" w:cstheme="majorBidi"/>
+                <w:sz w:val="24"/>
+                <w:szCs w:val="24"/>
+              </w:rPr>
+              <w:t>User chooses a specific friend from his</w:t>
+            </w:r>
+            <w:r>
+              <w:rPr>
+                <w:rFonts w:asciiTheme="majorBidi" w:hAnsiTheme="majorBidi" w:cstheme="majorBidi"/>
+                <w:sz w:val="24"/>
+                <w:szCs w:val="24"/>
+              </w:rPr>
+              <w:t xml:space="preserve"> friend</w:t>
+            </w:r>
+            <w:r>
+              <w:rPr>
+                <w:rFonts w:asciiTheme="majorBidi" w:hAnsiTheme="majorBidi" w:cstheme="majorBidi"/>
+                <w:sz w:val="24"/>
+                <w:szCs w:val="24"/>
+              </w:rPr>
+              <w:t>s</w:t>
+            </w:r>
+            <w:r>
+              <w:rPr>
+                <w:rFonts w:asciiTheme="majorBidi" w:hAnsiTheme="majorBidi" w:cstheme="majorBidi"/>
+                <w:sz w:val="24"/>
+                <w:szCs w:val="24"/>
+              </w:rPr>
+              <w:t xml:space="preserve"> list</w:t>
+            </w:r>
+          </w:p>
+          <w:p>
+            <w:pPr>
+              <w:pStyle w:val="ListParagraph"/>
+              <w:numPr>
+                <w:ilvl w:val="2"/>
+                <w:numId w:val="20"/>
+              </w:numPr>
+              <w:spacing w:before="100" w:beforeAutospacing="1" w:after="100" w:afterAutospacing="1"/>
+              <w:rPr>
+                <w:rFonts w:asciiTheme="majorBidi" w:eastAsia="Times New Roman" w:hAnsiTheme="majorBidi" w:cstheme="majorBidi"/>
+                <w:sz w:val="24"/>
+                <w:szCs w:val="24"/>
+                <w:lang w:eastAsia="en-GB"/>
+              </w:rPr>
+            </w:pPr>
+            <w:r>
+              <w:rPr>
+                <w:rFonts w:asciiTheme="majorBidi" w:hAnsiTheme="majorBidi" w:cstheme="majorBidi"/>
+                <w:sz w:val="24"/>
+                <w:szCs w:val="24"/>
+                <w:lang w:eastAsia="en-GB"/>
+              </w:rPr>
+              <w:t>User starts typing at the typing bar</w:t>
+            </w:r>
+          </w:p>
+          <w:p>
+            <w:pPr>
+              <w:pStyle w:val="ListParagraph"/>
+              <w:numPr>
+                <w:ilvl w:val="2"/>
+                <w:numId w:val="20"/>
+              </w:numPr>
+              <w:spacing w:before="100" w:beforeAutospacing="1" w:after="100" w:afterAutospacing="1"/>
+              <w:rPr>
+                <w:rFonts w:asciiTheme="majorBidi" w:eastAsia="Times New Roman" w:hAnsiTheme="majorBidi" w:cstheme="majorBidi"/>
+                <w:sz w:val="24"/>
+                <w:szCs w:val="24"/>
+                <w:lang w:eastAsia="en-GB"/>
+              </w:rPr>
+            </w:pPr>
+            <w:r>
+              <w:rPr>
+                <w:rFonts w:asciiTheme="majorBidi" w:eastAsia="Times New Roman" w:hAnsiTheme="majorBidi" w:cstheme="majorBidi"/>
+                <w:sz w:val="24"/>
+                <w:szCs w:val="24"/>
+                <w:lang w:eastAsia="en-GB"/>
+              </w:rPr>
+              <w:t>when he finishes, he then can send it using send button or “Enter” button at his keyboard</w:t>
+            </w:r>
+          </w:p>
+          <w:p>
+            <w:pPr>
+              <w:pStyle w:val="ListParagraph"/>
+              <w:numPr>
+                <w:ilvl w:val="2"/>
+                <w:numId w:val="20"/>
+              </w:numPr>
+              <w:spacing w:before="100" w:beforeAutospacing="1" w:after="100" w:afterAutospacing="1"/>
+              <w:rPr>
+                <w:rFonts w:asciiTheme="majorBidi" w:eastAsia="Times New Roman" w:hAnsiTheme="majorBidi" w:cstheme="majorBidi"/>
+                <w:sz w:val="24"/>
+                <w:szCs w:val="24"/>
+                <w:u w:val="single"/>
+                <w:lang w:eastAsia="en-GB"/>
+              </w:rPr>
+            </w:pPr>
+            <w:r>
+              <w:rPr>
+                <w:rFonts w:asciiTheme="majorBidi" w:eastAsia="Times New Roman" w:hAnsiTheme="majorBidi" w:cstheme="majorBidi"/>
+                <w:sz w:val="24"/>
+                <w:szCs w:val="24"/>
+                <w:lang w:eastAsia="en-GB"/>
+              </w:rPr>
+              <w:t xml:space="preserve">the messaging service, must be instant, </w:t>
+            </w:r>
+            <w:r>
+              <w:rPr>
+                <w:rFonts w:asciiTheme="majorBidi" w:eastAsia="Times New Roman" w:hAnsiTheme="majorBidi" w:cstheme="majorBidi"/>
+                <w:sz w:val="24"/>
+                <w:szCs w:val="24"/>
+                <w:u w:val="single"/>
+                <w:lang w:eastAsia="en-GB"/>
+              </w:rPr>
+              <w:t>Real-time service</w:t>
+            </w:r>
+          </w:p>
+          <w:p>
+            <w:pPr>
+              <w:pStyle w:val="ListParagraph"/>
+              <w:numPr>
+                <w:ilvl w:val="2"/>
+                <w:numId w:val="20"/>
+              </w:numPr>
+              <w:spacing w:before="100" w:beforeAutospacing="1" w:after="100" w:afterAutospacing="1"/>
+              <w:rPr>
+                <w:rFonts w:asciiTheme="majorBidi" w:eastAsia="Times New Roman" w:hAnsiTheme="majorBidi" w:cstheme="majorBidi"/>
+                <w:sz w:val="24"/>
+                <w:szCs w:val="24"/>
+                <w:lang w:eastAsia="en-GB"/>
+              </w:rPr>
+            </w:pPr>
+            <w:r>
+              <w:rPr>
+                <w:rFonts w:asciiTheme="majorBidi" w:eastAsia="Times New Roman" w:hAnsiTheme="majorBidi" w:cstheme="majorBidi"/>
+                <w:sz w:val="24"/>
+                <w:szCs w:val="24"/>
+                <w:lang w:eastAsia="en-GB"/>
+              </w:rPr>
+              <w:t xml:space="preserve">the friend is notified when a new message is received </w:t>
+            </w:r>
+          </w:p>
+          <w:p>
+            <w:pPr>
+              <w:pStyle w:val="ListParagraph"/>
+              <w:spacing w:before="100" w:beforeAutospacing="1" w:after="100" w:afterAutospacing="1"/>
+              <w:ind w:left="927"/>
+              <w:rPr>
+                <w:rFonts w:asciiTheme="majorBidi" w:eastAsia="Times New Roman" w:hAnsiTheme="majorBidi" w:cstheme="majorBidi"/>
+                <w:sz w:val="24"/>
+                <w:szCs w:val="24"/>
+                <w:lang w:eastAsia="en-GB"/>
+              </w:rPr>
+            </w:pPr>
+            <w:bookmarkStart w:id="0" w:name="_GoBack"/>
+            <w:bookmarkEnd w:id="0"/>
+          </w:p>
+        </w:tc>
+        <w:tc>
+          <w:tcPr>
+            <w:tcW w:w="1955" w:type="dxa"/>
+            <w:tcBorders>
+              <w:top w:val="single" w:sz="4" w:space="0" w:color="auto"/>
+              <w:left w:val="single" w:sz="4" w:space="0" w:color="auto"/>
+              <w:bottom w:val="single" w:sz="4" w:space="0" w:color="auto"/>
+              <w:right w:val="single" w:sz="4" w:space="0" w:color="auto"/>
+            </w:tcBorders>
+            <w:hideMark/>
+          </w:tcPr>
+          <w:p>
+            <w:pPr>
+              <w:rPr>
+                <w:rFonts w:asciiTheme="majorBidi" w:hAnsiTheme="majorBidi" w:cstheme="majorBidi"/>
+                <w:b/>
+                <w:bCs/>
+              </w:rPr>
+            </w:pPr>
+            <w:r>
+              <w:rPr>
+                <w:rFonts w:asciiTheme="majorBidi" w:hAnsiTheme="majorBidi" w:cstheme="majorBidi"/>
+                <w:b/>
+                <w:bCs/>
+              </w:rPr>
+              <w:t xml:space="preserve">Successful scenario </w:t>
+            </w:r>
+          </w:p>
+        </w:tc>
+      </w:tr>
+      <w:tr>
+        <w:trPr>
+          <w:trHeight w:val="235"/>
+        </w:trPr>
+        <w:tc>
+          <w:tcPr>
+            <w:tcW w:w="6602" w:type="dxa"/>
+            <w:tcBorders>
+              <w:top w:val="single" w:sz="4" w:space="0" w:color="auto"/>
+              <w:left w:val="single" w:sz="4" w:space="0" w:color="auto"/>
+              <w:bottom w:val="single" w:sz="4" w:space="0" w:color="auto"/>
+              <w:right w:val="single" w:sz="4" w:space="0" w:color="auto"/>
+            </w:tcBorders>
+            <w:hideMark/>
+          </w:tcPr>
+          <w:p>
+            <w:pPr>
+              <w:pStyle w:val="ListParagraph"/>
+              <w:numPr>
+                <w:ilvl w:val="0"/>
+                <w:numId w:val="2"/>
+              </w:numPr>
+              <w:spacing w:line="256" w:lineRule="auto"/>
+              <w:rPr>
+                <w:rFonts w:asciiTheme="majorBidi" w:hAnsiTheme="majorBidi" w:cstheme="majorBidi"/>
+              </w:rPr>
+            </w:pPr>
+            <w:r>
+              <w:rPr>
+                <w:rFonts w:asciiTheme="majorBidi" w:hAnsiTheme="majorBidi" w:cstheme="majorBidi"/>
+              </w:rPr>
+              <w:t xml:space="preserve">Messaging session started </w:t>
+            </w:r>
+            <w:r>
+              <w:rPr>
+                <w:rFonts w:asciiTheme="majorBidi" w:hAnsiTheme="majorBidi" w:cstheme="majorBidi"/>
+              </w:rPr>
+              <w:t xml:space="preserve">and running </w:t>
+            </w:r>
+          </w:p>
+        </w:tc>
+        <w:tc>
+          <w:tcPr>
+            <w:tcW w:w="1955" w:type="dxa"/>
+            <w:tcBorders>
+              <w:top w:val="single" w:sz="4" w:space="0" w:color="auto"/>
+              <w:left w:val="single" w:sz="4" w:space="0" w:color="auto"/>
+              <w:bottom w:val="single" w:sz="4" w:space="0" w:color="auto"/>
+              <w:right w:val="single" w:sz="4" w:space="0" w:color="auto"/>
+            </w:tcBorders>
+            <w:hideMark/>
+          </w:tcPr>
+          <w:p>
+            <w:pPr>
+              <w:rPr>
+                <w:rFonts w:asciiTheme="majorBidi" w:hAnsiTheme="majorBidi" w:cstheme="majorBidi"/>
+                <w:b/>
+                <w:bCs/>
+              </w:rPr>
+            </w:pPr>
+            <w:r>
+              <w:rPr>
+                <w:rFonts w:asciiTheme="majorBidi" w:hAnsiTheme="majorBidi" w:cstheme="majorBidi"/>
+                <w:b/>
+                <w:bCs/>
+              </w:rPr>
+              <w:t>Post-condition</w:t>
+            </w:r>
+          </w:p>
+        </w:tc>
+      </w:tr>
+    </w:tbl>
     <w:p>
       <w:pPr>
         <w:pStyle w:val="ListParagraph"/>
@@ -5847,7 +6366,6 @@
           <w:sz w:val="32"/>
           <w:szCs w:val="32"/>
         </w:rPr>
-        <w:lastRenderedPageBreak/>
         <w:t xml:space="preserve">Sequence Diagram </w:t>
       </w:r>
     </w:p>
@@ -5870,6 +6388,7 @@
           <w:sz w:val="32"/>
           <w:szCs w:val="32"/>
         </w:rPr>
+        <w:lastRenderedPageBreak/>
         <w:t>Registration</w:t>
       </w:r>
     </w:p>
@@ -6030,7 +6549,6 @@
           <w:sz w:val="32"/>
           <w:szCs w:val="32"/>
         </w:rPr>
-        <w:lastRenderedPageBreak/>
         <w:t>Edit Profile</w:t>
       </w:r>
     </w:p>
@@ -6047,6 +6565,7 @@
         <w:rPr>
           <w:noProof/>
         </w:rPr>
+        <w:lastRenderedPageBreak/>
         <w:drawing>
           <wp:inline distT="0" distB="0" distL="0" distR="0" wp14:anchorId="1B321801" wp14:editId="6BCF9402">
             <wp:extent cx="5221474" cy="5311140"/>
@@ -6246,7 +6765,6 @@
           <w:sz w:val="32"/>
           <w:szCs w:val="32"/>
         </w:rPr>
-        <w:lastRenderedPageBreak/>
         <w:t>Set Profile Picture</w:t>
       </w:r>
     </w:p>
@@ -6263,6 +6781,7 @@
         <w:rPr>
           <w:noProof/>
         </w:rPr>
+        <w:lastRenderedPageBreak/>
         <w:drawing>
           <wp:inline distT="0" distB="0" distL="0" distR="0" wp14:anchorId="156E1308" wp14:editId="3ADCC896">
             <wp:extent cx="5731510" cy="4060190"/>
@@ -6447,6 +6966,7 @@
           <w:sz w:val="32"/>
           <w:szCs w:val="32"/>
         </w:rPr>
+        <w:lastRenderedPageBreak/>
         <w:t>Search</w:t>
       </w:r>
       <w:r>
@@ -6639,8 +7159,6 @@
           <w:szCs w:val="32"/>
         </w:rPr>
       </w:pPr>
-      <w:bookmarkStart w:id="0" w:name="_GoBack"/>
-      <w:bookmarkEnd w:id="0"/>
     </w:p>
     <w:p>
       <w:pPr>
@@ -6792,13 +7310,18 @@
     <w:p>
       <w:pPr>
         <w:pStyle w:val="ListParagraph"/>
+        <w:rPr>
+          <w:rFonts w:asciiTheme="majorBidi" w:hAnsiTheme="majorBidi" w:cstheme="majorBidi"/>
+          <w:sz w:val="32"/>
+          <w:szCs w:val="32"/>
+        </w:rPr>
       </w:pPr>
       <w:r>
         <w:rPr>
           <w:noProof/>
         </w:rPr>
         <w:drawing>
-          <wp:inline distT="0" distB="0" distL="0" distR="0" wp14:anchorId="6142F5E2" wp14:editId="50070E43">
+          <wp:inline distT="0" distB="0" distL="0" distR="0" wp14:anchorId="1B3B454E" wp14:editId="0D0DD0CB">
             <wp:extent cx="5731510" cy="2185035"/>
             <wp:effectExtent l="0" t="0" r="2540" b="5715"/>
             <wp:docPr id="9" name="Picture 9"/>
@@ -6850,93 +7373,138 @@
     <w:p>
       <w:pPr>
         <w:pStyle w:val="ListParagraph"/>
+        <w:rPr>
+          <w:rFonts w:asciiTheme="majorBidi" w:hAnsiTheme="majorBidi" w:cstheme="majorBidi"/>
+          <w:sz w:val="32"/>
+          <w:szCs w:val="32"/>
+        </w:rPr>
       </w:pPr>
     </w:p>
     <w:p>
       <w:pPr>
         <w:pStyle w:val="ListParagraph"/>
+        <w:rPr>
+          <w:rFonts w:asciiTheme="majorBidi" w:hAnsiTheme="majorBidi" w:cstheme="majorBidi"/>
+          <w:sz w:val="32"/>
+          <w:szCs w:val="32"/>
+        </w:rPr>
       </w:pPr>
     </w:p>
     <w:p>
       <w:pPr>
         <w:pStyle w:val="ListParagraph"/>
+        <w:rPr>
+          <w:rFonts w:asciiTheme="majorBidi" w:hAnsiTheme="majorBidi" w:cstheme="majorBidi"/>
+          <w:sz w:val="32"/>
+          <w:szCs w:val="32"/>
+        </w:rPr>
       </w:pPr>
     </w:p>
     <w:p>
       <w:pPr>
         <w:pStyle w:val="ListParagraph"/>
+        <w:rPr>
+          <w:rFonts w:asciiTheme="majorBidi" w:hAnsiTheme="majorBidi" w:cstheme="majorBidi"/>
+          <w:sz w:val="32"/>
+          <w:szCs w:val="32"/>
+        </w:rPr>
       </w:pPr>
     </w:p>
     <w:p>
       <w:pPr>
         <w:pStyle w:val="ListParagraph"/>
+        <w:rPr>
+          <w:rFonts w:asciiTheme="majorBidi" w:hAnsiTheme="majorBidi" w:cstheme="majorBidi"/>
+          <w:sz w:val="32"/>
+          <w:szCs w:val="32"/>
+        </w:rPr>
       </w:pPr>
     </w:p>
     <w:p>
       <w:pPr>
         <w:pStyle w:val="ListParagraph"/>
+        <w:rPr>
+          <w:rFonts w:asciiTheme="majorBidi" w:hAnsiTheme="majorBidi" w:cstheme="majorBidi"/>
+          <w:sz w:val="32"/>
+          <w:szCs w:val="32"/>
+        </w:rPr>
       </w:pPr>
     </w:p>
     <w:p>
       <w:pPr>
         <w:pStyle w:val="ListParagraph"/>
+        <w:rPr>
+          <w:rFonts w:asciiTheme="majorBidi" w:hAnsiTheme="majorBidi" w:cstheme="majorBidi"/>
+          <w:sz w:val="32"/>
+          <w:szCs w:val="32"/>
+        </w:rPr>
       </w:pPr>
     </w:p>
     <w:p>
       <w:pPr>
         <w:pStyle w:val="ListParagraph"/>
+        <w:rPr>
+          <w:rFonts w:asciiTheme="majorBidi" w:hAnsiTheme="majorBidi" w:cstheme="majorBidi"/>
+          <w:sz w:val="32"/>
+          <w:szCs w:val="32"/>
+        </w:rPr>
       </w:pPr>
     </w:p>
     <w:p>
       <w:pPr>
         <w:pStyle w:val="ListParagraph"/>
+        <w:rPr>
+          <w:rFonts w:asciiTheme="majorBidi" w:hAnsiTheme="majorBidi" w:cstheme="majorBidi"/>
+          <w:sz w:val="32"/>
+          <w:szCs w:val="32"/>
+        </w:rPr>
       </w:pPr>
     </w:p>
     <w:p>
       <w:pPr>
         <w:pStyle w:val="ListParagraph"/>
+        <w:rPr>
+          <w:rFonts w:asciiTheme="majorBidi" w:hAnsiTheme="majorBidi" w:cstheme="majorBidi"/>
+          <w:sz w:val="32"/>
+          <w:szCs w:val="32"/>
+        </w:rPr>
       </w:pPr>
     </w:p>
     <w:p>
       <w:pPr>
         <w:pStyle w:val="ListParagraph"/>
+        <w:rPr>
+          <w:rFonts w:asciiTheme="majorBidi" w:hAnsiTheme="majorBidi" w:cstheme="majorBidi"/>
+          <w:sz w:val="32"/>
+          <w:szCs w:val="32"/>
+        </w:rPr>
       </w:pPr>
     </w:p>
     <w:p>
       <w:pPr>
         <w:pStyle w:val="ListParagraph"/>
+        <w:rPr>
+          <w:rFonts w:asciiTheme="majorBidi" w:hAnsiTheme="majorBidi" w:cstheme="majorBidi"/>
+          <w:sz w:val="32"/>
+          <w:szCs w:val="32"/>
+        </w:rPr>
       </w:pPr>
     </w:p>
     <w:p>
       <w:pPr>
         <w:pStyle w:val="ListParagraph"/>
+        <w:rPr>
+          <w:rFonts w:asciiTheme="majorBidi" w:hAnsiTheme="majorBidi" w:cstheme="majorBidi"/>
+          <w:sz w:val="32"/>
+          <w:szCs w:val="32"/>
+        </w:rPr>
       </w:pPr>
     </w:p>
     <w:p>
       <w:pPr>
         <w:pStyle w:val="ListParagraph"/>
-      </w:pPr>
-    </w:p>
-    <w:p>
-      <w:pPr>
-        <w:pStyle w:val="ListParagraph"/>
-      </w:pPr>
-    </w:p>
-    <w:p>
-      <w:pPr>
-        <w:pStyle w:val="ListParagraph"/>
-      </w:pPr>
-    </w:p>
-    <w:p>
-      <w:pPr>
-        <w:pStyle w:val="ListParagraph"/>
-      </w:pPr>
-    </w:p>
-    <w:p>
-      <w:pPr>
-        <w:pStyle w:val="ListParagraph"/>
         <w:numPr>
-          <w:ilvl w:val="1"/>
+          <w:ilvl w:val="2"/>
           <w:numId w:val="1"/>
         </w:numPr>
         <w:rPr>
@@ -6951,28 +7519,20 @@
           <w:sz w:val="32"/>
           <w:szCs w:val="32"/>
         </w:rPr>
-        <w:lastRenderedPageBreak/>
-        <w:t>ER Diagram</w:t>
+        <w:t>Chat with a friend</w:t>
       </w:r>
     </w:p>
     <w:p>
-      <w:pPr>
-        <w:pStyle w:val="ListParagraph"/>
-        <w:rPr>
-          <w:rFonts w:asciiTheme="majorBidi" w:hAnsiTheme="majorBidi" w:cstheme="majorBidi"/>
-          <w:sz w:val="32"/>
-          <w:szCs w:val="32"/>
-        </w:rPr>
-      </w:pPr>
       <w:r>
         <w:rPr>
           <w:noProof/>
         </w:rPr>
+        <w:lastRenderedPageBreak/>
         <w:drawing>
-          <wp:inline distT="0" distB="0" distL="0" distR="0" wp14:anchorId="02FCCFAE" wp14:editId="1CF5CA70">
-            <wp:extent cx="5731510" cy="3849370"/>
-            <wp:effectExtent l="0" t="0" r="2540" b="0"/>
-            <wp:docPr id="13" name="Picture 13"/>
+          <wp:inline distT="0" distB="0" distL="0" distR="0" wp14:anchorId="48CA9E7B" wp14:editId="59E38F90">
+            <wp:extent cx="7998598" cy="6409690"/>
+            <wp:effectExtent l="0" t="5715" r="0" b="0"/>
+            <wp:docPr id="12" name="Picture 12"/>
             <wp:cNvGraphicFramePr>
               <a:graphicFrameLocks xmlns:a="http://schemas.openxmlformats.org/drawingml/2006/main" noChangeAspect="1"/>
             </wp:cNvGraphicFramePr>
@@ -6980,7 +7540,7 @@
               <a:graphicData uri="http://schemas.openxmlformats.org/drawingml/2006/picture">
                 <pic:pic xmlns:pic="http://schemas.openxmlformats.org/drawingml/2006/picture">
                   <pic:nvPicPr>
-                    <pic:cNvPr id="0" name="Picture 3"/>
+                    <pic:cNvPr id="0" name="Picture 5"/>
                     <pic:cNvPicPr>
                       <a:picLocks noChangeAspect="1" noChangeArrowheads="1"/>
                     </pic:cNvPicPr>
@@ -6999,9 +7559,9 @@
                     </a:stretch>
                   </pic:blipFill>
                   <pic:spPr bwMode="auto">
-                    <a:xfrm>
+                    <a:xfrm rot="5400000">
                       <a:off x="0" y="0"/>
-                      <a:ext cx="5731510" cy="3849370"/>
+                      <a:ext cx="8014187" cy="6422182"/>
                     </a:xfrm>
                     <a:prstGeom prst="rect">
                       <a:avLst/>
@@ -7018,15 +7578,28 @@
         </w:drawing>
       </w:r>
     </w:p>
+    <w:p/>
     <w:p>
       <w:pPr>
         <w:pStyle w:val="ListParagraph"/>
-        <w:rPr>
-          <w:rFonts w:asciiTheme="majorBidi" w:hAnsiTheme="majorBidi" w:cstheme="majorBidi"/>
-          <w:sz w:val="32"/>
-          <w:szCs w:val="32"/>
-        </w:rPr>
-      </w:pPr>
+        <w:numPr>
+          <w:ilvl w:val="1"/>
+          <w:numId w:val="1"/>
+        </w:numPr>
+        <w:rPr>
+          <w:rFonts w:asciiTheme="majorBidi" w:hAnsiTheme="majorBidi" w:cstheme="majorBidi"/>
+          <w:sz w:val="32"/>
+          <w:szCs w:val="32"/>
+        </w:rPr>
+      </w:pPr>
+      <w:r>
+        <w:rPr>
+          <w:rFonts w:asciiTheme="majorBidi" w:hAnsiTheme="majorBidi" w:cstheme="majorBidi"/>
+          <w:sz w:val="32"/>
+          <w:szCs w:val="32"/>
+        </w:rPr>
+        <w:t>ER Diagram</w:t>
+      </w:r>
     </w:p>
     <w:p>
       <w:pPr>
@@ -7037,55 +7610,60 @@
           <w:szCs w:val="32"/>
         </w:rPr>
       </w:pPr>
-    </w:p>
-    <w:p>
-      <w:pPr>
-        <w:pStyle w:val="ListParagraph"/>
-        <w:rPr>
-          <w:rFonts w:asciiTheme="majorBidi" w:hAnsiTheme="majorBidi" w:cstheme="majorBidi"/>
-          <w:sz w:val="32"/>
-          <w:szCs w:val="32"/>
-        </w:rPr>
-      </w:pPr>
-    </w:p>
-    <w:p>
-      <w:pPr>
-        <w:pStyle w:val="ListParagraph"/>
-        <w:rPr>
-          <w:rFonts w:asciiTheme="majorBidi" w:hAnsiTheme="majorBidi" w:cstheme="majorBidi"/>
-          <w:sz w:val="32"/>
-          <w:szCs w:val="32"/>
-        </w:rPr>
-      </w:pPr>
-    </w:p>
-    <w:p>
-      <w:pPr>
-        <w:pStyle w:val="ListParagraph"/>
-        <w:rPr>
-          <w:rFonts w:asciiTheme="majorBidi" w:hAnsiTheme="majorBidi" w:cstheme="majorBidi"/>
-          <w:sz w:val="32"/>
-          <w:szCs w:val="32"/>
-        </w:rPr>
-      </w:pPr>
-    </w:p>
-    <w:p>
-      <w:pPr>
-        <w:rPr>
-          <w:rFonts w:asciiTheme="majorBidi" w:hAnsiTheme="majorBidi" w:cstheme="majorBidi"/>
-          <w:sz w:val="32"/>
-          <w:szCs w:val="32"/>
-        </w:rPr>
-      </w:pPr>
-    </w:p>
-    <w:p>
-      <w:pPr>
-        <w:pStyle w:val="ListParagraph"/>
-        <w:rPr>
-          <w:rFonts w:asciiTheme="majorBidi" w:hAnsiTheme="majorBidi" w:cstheme="majorBidi"/>
-          <w:sz w:val="32"/>
-          <w:szCs w:val="32"/>
-        </w:rPr>
-      </w:pPr>
+      <w:r>
+        <w:rPr>
+          <w:noProof/>
+        </w:rPr>
+        <w:lastRenderedPageBreak/>
+        <w:drawing>
+          <wp:inline distT="0" distB="0" distL="0" distR="0" wp14:anchorId="61C0A93F" wp14:editId="1F0FCCE0">
+            <wp:extent cx="8335253" cy="3452859"/>
+            <wp:effectExtent l="2857" t="0" r="0" b="0"/>
+            <wp:docPr id="10" name="Picture 10"/>
+            <wp:cNvGraphicFramePr>
+              <a:graphicFrameLocks xmlns:a="http://schemas.openxmlformats.org/drawingml/2006/main" noChangeAspect="1"/>
+            </wp:cNvGraphicFramePr>
+            <a:graphic xmlns:a="http://schemas.openxmlformats.org/drawingml/2006/main">
+              <a:graphicData uri="http://schemas.openxmlformats.org/drawingml/2006/picture">
+                <pic:pic xmlns:pic="http://schemas.openxmlformats.org/drawingml/2006/picture">
+                  <pic:nvPicPr>
+                    <pic:cNvPr id="0" name="Picture 1"/>
+                    <pic:cNvPicPr>
+                      <a:picLocks noChangeAspect="1" noChangeArrowheads="1"/>
+                    </pic:cNvPicPr>
+                  </pic:nvPicPr>
+                  <pic:blipFill>
+                    <a:blip r:embed="rId20">
+                      <a:extLst>
+                        <a:ext uri="{28A0092B-C50C-407E-A947-70E740481C1C}">
+                          <a14:useLocalDpi xmlns:a14="http://schemas.microsoft.com/office/drawing/2010/main" val="0"/>
+                        </a:ext>
+                      </a:extLst>
+                    </a:blip>
+                    <a:srcRect/>
+                    <a:stretch>
+                      <a:fillRect/>
+                    </a:stretch>
+                  </pic:blipFill>
+                  <pic:spPr bwMode="auto">
+                    <a:xfrm rot="5400000">
+                      <a:off x="0" y="0"/>
+                      <a:ext cx="8373560" cy="3468728"/>
+                    </a:xfrm>
+                    <a:prstGeom prst="rect">
+                      <a:avLst/>
+                    </a:prstGeom>
+                    <a:noFill/>
+                    <a:ln>
+                      <a:noFill/>
+                    </a:ln>
+                  </pic:spPr>
+                </pic:pic>
+              </a:graphicData>
+            </a:graphic>
+          </wp:inline>
+        </w:drawing>
+      </w:r>
     </w:p>
     <w:p>
       <w:pPr>
@@ -7131,7 +7709,7 @@
                     </pic:cNvPicPr>
                   </pic:nvPicPr>
                   <pic:blipFill>
-                    <a:blip r:embed="rId20">
+                    <a:blip r:embed="rId21">
                       <a:extLst>
                         <a:ext uri="{28A0092B-C50C-407E-A947-70E740481C1C}">
                           <a14:useLocalDpi xmlns:a14="http://schemas.microsoft.com/office/drawing/2010/main" val="0"/>
@@ -10233,7 +10811,7 @@
   <w:style w:type="paragraph" w:default="1" w:styleId="Normal">
     <w:name w:val="Normal"/>
     <w:qFormat/>
-    <w:rsid w:val="0083381A"/>
+    <w:rsid w:val="00571151"/>
   </w:style>
   <w:style w:type="paragraph" w:styleId="Heading2">
     <w:name w:val="heading 2"/>
@@ -10258,6 +10836,7 @@
   <w:style w:type="character" w:default="1" w:styleId="DefaultParagraphFont">
     <w:name w:val="Default Paragraph Font"/>
     <w:uiPriority w:val="1"/>
+    <w:semiHidden/>
     <w:unhideWhenUsed/>
   </w:style>
   <w:style w:type="table" w:default="1" w:styleId="TableNormal">
@@ -10706,7 +11285,7 @@
 </file>
 
 <file path=customXml/itemProps1.xml><?xml version="1.0" encoding="utf-8"?>
-<ds:datastoreItem xmlns:ds="http://schemas.openxmlformats.org/officeDocument/2006/customXml" ds:itemID="{7C6822FA-A7B9-48C4-AC66-2E44F8D753FB}">
+<ds:datastoreItem xmlns:ds="http://schemas.openxmlformats.org/officeDocument/2006/customXml" ds:itemID="{65016B9C-2559-4177-8B33-396C7EACC780}">
   <ds:schemaRefs>
     <ds:schemaRef ds:uri="http://schemas.openxmlformats.org/officeDocument/2006/bibliography"/>
   </ds:schemaRefs>

</xml_diff>

<commit_message>
Sprint 1 with 1 to 1 chat updated class diagram
</commit_message>
<xml_diff>
--- a/Documents/Sprint-1-Document.docx
+++ b/Documents/Sprint-1-Document.docx
@@ -6241,8 +6241,6 @@
                 <w:lang w:eastAsia="en-GB"/>
               </w:rPr>
             </w:pPr>
-            <w:bookmarkStart w:id="0" w:name="_GoBack"/>
-            <w:bookmarkEnd w:id="0"/>
           </w:p>
         </w:tc>
         <w:tc>
@@ -6388,7 +6386,6 @@
           <w:sz w:val="32"/>
           <w:szCs w:val="32"/>
         </w:rPr>
-        <w:lastRenderedPageBreak/>
         <w:t>Registration</w:t>
       </w:r>
     </w:p>
@@ -6405,6 +6402,7 @@
         <w:rPr>
           <w:noProof/>
         </w:rPr>
+        <w:lastRenderedPageBreak/>
         <w:drawing>
           <wp:inline distT="0" distB="0" distL="0" distR="0" wp14:anchorId="518B6FDC" wp14:editId="6D4F1FF7">
             <wp:extent cx="5038725" cy="4361573"/>
@@ -6533,6 +6531,26 @@
     <w:p>
       <w:pPr>
         <w:pStyle w:val="ListParagraph"/>
+        <w:rPr>
+          <w:rFonts w:asciiTheme="majorBidi" w:hAnsiTheme="majorBidi" w:cstheme="majorBidi"/>
+          <w:sz w:val="32"/>
+          <w:szCs w:val="32"/>
+        </w:rPr>
+      </w:pPr>
+    </w:p>
+    <w:p>
+      <w:pPr>
+        <w:pStyle w:val="ListParagraph"/>
+        <w:rPr>
+          <w:rFonts w:asciiTheme="majorBidi" w:hAnsiTheme="majorBidi" w:cstheme="majorBidi"/>
+          <w:sz w:val="32"/>
+          <w:szCs w:val="32"/>
+        </w:rPr>
+      </w:pPr>
+    </w:p>
+    <w:p>
+      <w:pPr>
+        <w:pStyle w:val="ListParagraph"/>
         <w:numPr>
           <w:ilvl w:val="2"/>
           <w:numId w:val="1"/>
@@ -6549,6 +6567,7 @@
           <w:sz w:val="32"/>
           <w:szCs w:val="32"/>
         </w:rPr>
+        <w:lastRenderedPageBreak/>
         <w:t>Edit Profile</w:t>
       </w:r>
     </w:p>
@@ -6565,7 +6584,6 @@
         <w:rPr>
           <w:noProof/>
         </w:rPr>
-        <w:lastRenderedPageBreak/>
         <w:drawing>
           <wp:inline distT="0" distB="0" distL="0" distR="0" wp14:anchorId="1B321801" wp14:editId="6BCF9402">
             <wp:extent cx="5221474" cy="5311140"/>
@@ -6765,6 +6783,7 @@
           <w:sz w:val="32"/>
           <w:szCs w:val="32"/>
         </w:rPr>
+        <w:lastRenderedPageBreak/>
         <w:t>Set Profile Picture</w:t>
       </w:r>
     </w:p>
@@ -6781,7 +6800,6 @@
         <w:rPr>
           <w:noProof/>
         </w:rPr>
-        <w:lastRenderedPageBreak/>
         <w:drawing>
           <wp:inline distT="0" distB="0" distL="0" distR="0" wp14:anchorId="156E1308" wp14:editId="3ADCC896">
             <wp:extent cx="5731510" cy="4060190"/>
@@ -6966,7 +6984,6 @@
           <w:sz w:val="32"/>
           <w:szCs w:val="32"/>
         </w:rPr>
-        <w:lastRenderedPageBreak/>
         <w:t>Search</w:t>
       </w:r>
       <w:r>
@@ -7519,6 +7536,7 @@
           <w:sz w:val="32"/>
           <w:szCs w:val="32"/>
         </w:rPr>
+        <w:lastRenderedPageBreak/>
         <w:t>Chat with a friend</w:t>
       </w:r>
     </w:p>
@@ -7527,7 +7545,6 @@
         <w:rPr>
           <w:noProof/>
         </w:rPr>
-        <w:lastRenderedPageBreak/>
         <w:drawing>
           <wp:inline distT="0" distB="0" distL="0" distR="0" wp14:anchorId="48CA9E7B" wp14:editId="59E38F90">
             <wp:extent cx="7998598" cy="6409690"/>
@@ -7598,6 +7615,7 @@
           <w:sz w:val="32"/>
           <w:szCs w:val="32"/>
         </w:rPr>
+        <w:lastRenderedPageBreak/>
         <w:t>ER Diagram</w:t>
       </w:r>
     </w:p>
@@ -7614,7 +7632,6 @@
         <w:rPr>
           <w:noProof/>
         </w:rPr>
-        <w:lastRenderedPageBreak/>
         <w:drawing>
           <wp:inline distT="0" distB="0" distL="0" distR="0" wp14:anchorId="61C0A93F" wp14:editId="1F0FCCE0">
             <wp:extent cx="8335253" cy="3452859"/>
@@ -7668,6 +7685,16 @@
     <w:p>
       <w:pPr>
         <w:pStyle w:val="ListParagraph"/>
+        <w:rPr>
+          <w:rFonts w:asciiTheme="majorBidi" w:hAnsiTheme="majorBidi" w:cstheme="majorBidi"/>
+          <w:sz w:val="32"/>
+          <w:szCs w:val="32"/>
+        </w:rPr>
+      </w:pPr>
+    </w:p>
+    <w:p>
+      <w:pPr>
+        <w:pStyle w:val="ListParagraph"/>
         <w:numPr>
           <w:ilvl w:val="1"/>
           <w:numId w:val="1"/>
@@ -7687,15 +7714,24 @@
         <w:lastRenderedPageBreak/>
         <w:t>Class Diagram</w:t>
       </w:r>
+    </w:p>
+    <w:p>
+      <w:pPr>
+        <w:rPr>
+          <w:rFonts w:asciiTheme="majorBidi" w:hAnsiTheme="majorBidi" w:cstheme="majorBidi"/>
+          <w:sz w:val="32"/>
+          <w:szCs w:val="32"/>
+        </w:rPr>
+      </w:pPr>
       <w:r>
         <w:rPr>
           <w:noProof/>
         </w:rPr>
         <w:drawing>
-          <wp:inline distT="0" distB="0" distL="0" distR="0" wp14:anchorId="5C2548B3" wp14:editId="7C745AE8">
-            <wp:extent cx="8314506" cy="5461634"/>
-            <wp:effectExtent l="0" t="2222" r="0" b="8573"/>
-            <wp:docPr id="17" name="Picture 17"/>
+          <wp:inline distT="0" distB="0" distL="0" distR="0" wp14:anchorId="120BF935" wp14:editId="489686B9">
+            <wp:extent cx="8360968" cy="5010467"/>
+            <wp:effectExtent l="0" t="1270" r="0" b="1270"/>
+            <wp:docPr id="8" name="Picture 8"/>
             <wp:cNvGraphicFramePr>
               <a:graphicFrameLocks xmlns:a="http://schemas.openxmlformats.org/drawingml/2006/main" noChangeAspect="1"/>
             </wp:cNvGraphicFramePr>
@@ -7703,7 +7739,7 @@
               <a:graphicData uri="http://schemas.openxmlformats.org/drawingml/2006/picture">
                 <pic:pic xmlns:pic="http://schemas.openxmlformats.org/drawingml/2006/picture">
                   <pic:nvPicPr>
-                    <pic:cNvPr id="0" name="Picture 5"/>
+                    <pic:cNvPr id="0" name="Picture 1"/>
                     <pic:cNvPicPr>
                       <a:picLocks noChangeAspect="1" noChangeArrowheads="1"/>
                     </pic:cNvPicPr>
@@ -7724,7 +7760,7 @@
                   <pic:spPr bwMode="auto">
                     <a:xfrm rot="5400000">
                       <a:off x="0" y="0"/>
-                      <a:ext cx="8413053" cy="5526368"/>
+                      <a:ext cx="8384218" cy="5024400"/>
                     </a:xfrm>
                     <a:prstGeom prst="rect">
                       <a:avLst/>
@@ -7740,6 +7776,8 @@
           </wp:inline>
         </w:drawing>
       </w:r>
+      <w:bookmarkStart w:id="0" w:name="_GoBack"/>
+      <w:bookmarkEnd w:id="0"/>
     </w:p>
     <w:sectPr>
       <w:pgSz w:w="11906" w:h="16838"/>
@@ -11285,7 +11323,7 @@
 </file>
 
 <file path=customXml/itemProps1.xml><?xml version="1.0" encoding="utf-8"?>
-<ds:datastoreItem xmlns:ds="http://schemas.openxmlformats.org/officeDocument/2006/customXml" ds:itemID="{65016B9C-2559-4177-8B33-396C7EACC780}">
+<ds:datastoreItem xmlns:ds="http://schemas.openxmlformats.org/officeDocument/2006/customXml" ds:itemID="{EEAD2920-FD78-41D9-A205-D705444AAEE1}">
   <ds:schemaRefs>
     <ds:schemaRef ds:uri="http://schemas.openxmlformats.org/officeDocument/2006/bibliography"/>
   </ds:schemaRefs>

</xml_diff>

<commit_message>
Sprint one document- adding token to class diagram
</commit_message>
<xml_diff>
--- a/Documents/Sprint-1-Document.docx
+++ b/Documents/Sprint-1-Document.docx
@@ -6009,19 +6009,7 @@
               <w:rPr>
                 <w:rFonts w:asciiTheme="majorBidi" w:hAnsiTheme="majorBidi" w:cstheme="majorBidi"/>
               </w:rPr>
-              <w:t xml:space="preserve">The one that he wants to </w:t>
-            </w:r>
-            <w:r>
-              <w:rPr>
-                <w:rFonts w:asciiTheme="majorBidi" w:hAnsiTheme="majorBidi" w:cstheme="majorBidi"/>
-              </w:rPr>
-              <w:t xml:space="preserve">chat with </w:t>
-            </w:r>
-            <w:r>
-              <w:rPr>
-                <w:rFonts w:asciiTheme="majorBidi" w:hAnsiTheme="majorBidi" w:cstheme="majorBidi"/>
-              </w:rPr>
-              <w:t>must be a friend of his</w:t>
+              <w:t>The one that he wants to chat with must be a friend of his</w:t>
             </w:r>
           </w:p>
         </w:tc>
@@ -6091,31 +6079,7 @@
                 <w:sz w:val="24"/>
                 <w:szCs w:val="24"/>
               </w:rPr>
-              <w:t>User chooses a specific friend from his</w:t>
-            </w:r>
-            <w:r>
-              <w:rPr>
-                <w:rFonts w:asciiTheme="majorBidi" w:hAnsiTheme="majorBidi" w:cstheme="majorBidi"/>
-                <w:sz w:val="24"/>
-                <w:szCs w:val="24"/>
-              </w:rPr>
-              <w:t xml:space="preserve"> friend</w:t>
-            </w:r>
-            <w:r>
-              <w:rPr>
-                <w:rFonts w:asciiTheme="majorBidi" w:hAnsiTheme="majorBidi" w:cstheme="majorBidi"/>
-                <w:sz w:val="24"/>
-                <w:szCs w:val="24"/>
-              </w:rPr>
-              <w:t>s</w:t>
-            </w:r>
-            <w:r>
-              <w:rPr>
-                <w:rFonts w:asciiTheme="majorBidi" w:hAnsiTheme="majorBidi" w:cstheme="majorBidi"/>
-                <w:sz w:val="24"/>
-                <w:szCs w:val="24"/>
-              </w:rPr>
-              <w:t xml:space="preserve"> list</w:t>
+              <w:t>User chooses a specific friend from his friends list</w:t>
             </w:r>
           </w:p>
           <w:p>
@@ -6347,6 +6311,25 @@
     </w:tbl>
     <w:p>
       <w:pPr>
+        <w:rPr>
+          <w:rFonts w:asciiTheme="majorBidi" w:hAnsiTheme="majorBidi" w:cstheme="majorBidi"/>
+          <w:sz w:val="32"/>
+          <w:szCs w:val="32"/>
+        </w:rPr>
+      </w:pPr>
+    </w:p>
+    <w:p>
+      <w:pPr>
+        <w:pStyle w:val="ListParagraph"/>
+        <w:rPr>
+          <w:rFonts w:asciiTheme="majorBidi" w:hAnsiTheme="majorBidi" w:cstheme="majorBidi"/>
+          <w:sz w:val="32"/>
+          <w:szCs w:val="32"/>
+        </w:rPr>
+      </w:pPr>
+    </w:p>
+    <w:p>
+      <w:pPr>
         <w:pStyle w:val="ListParagraph"/>
         <w:numPr>
           <w:ilvl w:val="1"/>
@@ -6364,6 +6347,7 @@
           <w:sz w:val="32"/>
           <w:szCs w:val="32"/>
         </w:rPr>
+        <w:lastRenderedPageBreak/>
         <w:t xml:space="preserve">Sequence Diagram </w:t>
       </w:r>
     </w:p>
@@ -6402,7 +6386,6 @@
         <w:rPr>
           <w:noProof/>
         </w:rPr>
-        <w:lastRenderedPageBreak/>
         <w:drawing>
           <wp:inline distT="0" distB="0" distL="0" distR="0" wp14:anchorId="518B6FDC" wp14:editId="6D4F1FF7">
             <wp:extent cx="5038725" cy="4361573"/>
@@ -6486,16 +6469,13 @@
       </w:pPr>
       <w:r>
         <w:rPr>
-          <w:rFonts w:asciiTheme="majorBidi" w:hAnsiTheme="majorBidi" w:cstheme="majorBidi"/>
           <w:noProof/>
-          <w:sz w:val="32"/>
-          <w:szCs w:val="32"/>
         </w:rPr>
         <w:drawing>
-          <wp:inline distT="0" distB="0" distL="0" distR="0" wp14:anchorId="0F8A26CB" wp14:editId="41FEE820">
-            <wp:extent cx="4133850" cy="3405641"/>
-            <wp:effectExtent l="0" t="0" r="0" b="4445"/>
-            <wp:docPr id="7" name="Picture 7"/>
+          <wp:inline distT="0" distB="0" distL="0" distR="0" wp14:anchorId="5285B788" wp14:editId="7E4F6411">
+            <wp:extent cx="5731510" cy="3242945"/>
+            <wp:effectExtent l="0" t="0" r="2540" b="0"/>
+            <wp:docPr id="14" name="Picture 14"/>
             <wp:cNvGraphicFramePr>
               <a:graphicFrameLocks xmlns:a="http://schemas.openxmlformats.org/drawingml/2006/main" noChangeAspect="1"/>
             </wp:cNvGraphicFramePr>
@@ -6503,23 +6483,36 @@
               <a:graphicData uri="http://schemas.openxmlformats.org/drawingml/2006/picture">
                 <pic:pic xmlns:pic="http://schemas.openxmlformats.org/drawingml/2006/picture">
                   <pic:nvPicPr>
-                    <pic:cNvPr id="1" name=""/>
-                    <pic:cNvPicPr/>
+                    <pic:cNvPr id="0" name="Picture 1"/>
+                    <pic:cNvPicPr>
+                      <a:picLocks noChangeAspect="1" noChangeArrowheads="1"/>
+                    </pic:cNvPicPr>
                   </pic:nvPicPr>
                   <pic:blipFill>
-                    <a:blip r:embed="rId11"/>
+                    <a:blip r:embed="rId11">
+                      <a:extLst>
+                        <a:ext uri="{28A0092B-C50C-407E-A947-70E740481C1C}">
+                          <a14:useLocalDpi xmlns:a14="http://schemas.microsoft.com/office/drawing/2010/main" val="0"/>
+                        </a:ext>
+                      </a:extLst>
+                    </a:blip>
+                    <a:srcRect/>
                     <a:stretch>
                       <a:fillRect/>
                     </a:stretch>
                   </pic:blipFill>
-                  <pic:spPr>
+                  <pic:spPr bwMode="auto">
                     <a:xfrm>
                       <a:off x="0" y="0"/>
-                      <a:ext cx="4197788" cy="3458316"/>
+                      <a:ext cx="5753201" cy="3255218"/>
                     </a:xfrm>
                     <a:prstGeom prst="rect">
                       <a:avLst/>
                     </a:prstGeom>
+                    <a:noFill/>
+                    <a:ln>
+                      <a:noFill/>
+                    </a:ln>
                   </pic:spPr>
                 </pic:pic>
               </a:graphicData>
@@ -6567,7 +6560,6 @@
           <w:sz w:val="32"/>
           <w:szCs w:val="32"/>
         </w:rPr>
-        <w:lastRenderedPageBreak/>
         <w:t>Edit Profile</w:t>
       </w:r>
     </w:p>
@@ -6783,7 +6775,6 @@
           <w:sz w:val="32"/>
           <w:szCs w:val="32"/>
         </w:rPr>
-        <w:lastRenderedPageBreak/>
         <w:t>Set Profile Picture</w:t>
       </w:r>
     </w:p>
@@ -7536,7 +7527,6 @@
           <w:sz w:val="32"/>
           <w:szCs w:val="32"/>
         </w:rPr>
-        <w:lastRenderedPageBreak/>
         <w:t>Chat with a friend</w:t>
       </w:r>
     </w:p>
@@ -7546,7 +7536,7 @@
           <w:noProof/>
         </w:rPr>
         <w:drawing>
-          <wp:inline distT="0" distB="0" distL="0" distR="0" wp14:anchorId="48CA9E7B" wp14:editId="59E38F90">
+          <wp:inline distT="0" distB="0" distL="0" distR="0" wp14:anchorId="48CA9E7B" wp14:editId="7CAF35FF">
             <wp:extent cx="7998598" cy="6409690"/>
             <wp:effectExtent l="0" t="5715" r="0" b="0"/>
             <wp:docPr id="12" name="Picture 12"/>
@@ -7578,7 +7568,7 @@
                   <pic:spPr bwMode="auto">
                     <a:xfrm rot="5400000">
                       <a:off x="0" y="0"/>
-                      <a:ext cx="8014187" cy="6422182"/>
+                      <a:ext cx="7998598" cy="6409690"/>
                     </a:xfrm>
                     <a:prstGeom prst="rect">
                       <a:avLst/>
@@ -7615,13 +7605,11 @@
           <w:sz w:val="32"/>
           <w:szCs w:val="32"/>
         </w:rPr>
-        <w:lastRenderedPageBreak/>
         <w:t>ER Diagram</w:t>
       </w:r>
     </w:p>
     <w:p>
       <w:pPr>
-        <w:pStyle w:val="ListParagraph"/>
         <w:rPr>
           <w:rFonts w:asciiTheme="majorBidi" w:hAnsiTheme="majorBidi" w:cstheme="majorBidi"/>
           <w:sz w:val="32"/>
@@ -7633,10 +7621,10 @@
           <w:noProof/>
         </w:rPr>
         <w:drawing>
-          <wp:inline distT="0" distB="0" distL="0" distR="0" wp14:anchorId="61C0A93F" wp14:editId="1F0FCCE0">
-            <wp:extent cx="8335253" cy="3452859"/>
-            <wp:effectExtent l="2857" t="0" r="0" b="0"/>
-            <wp:docPr id="10" name="Picture 10"/>
+          <wp:inline distT="0" distB="0" distL="0" distR="0" wp14:anchorId="3C4C276E" wp14:editId="7825CFF4">
+            <wp:extent cx="8176999" cy="3384587"/>
+            <wp:effectExtent l="0" t="4127" r="0" b="0"/>
+            <wp:docPr id="17" name="Picture 17"/>
             <wp:cNvGraphicFramePr>
               <a:graphicFrameLocks xmlns:a="http://schemas.openxmlformats.org/drawingml/2006/main" noChangeAspect="1"/>
             </wp:cNvGraphicFramePr>
@@ -7644,7 +7632,7 @@
               <a:graphicData uri="http://schemas.openxmlformats.org/drawingml/2006/picture">
                 <pic:pic xmlns:pic="http://schemas.openxmlformats.org/drawingml/2006/picture">
                   <pic:nvPicPr>
-                    <pic:cNvPr id="0" name="Picture 1"/>
+                    <pic:cNvPr id="0" name="Picture 3"/>
                     <pic:cNvPicPr>
                       <a:picLocks noChangeAspect="1" noChangeArrowheads="1"/>
                     </pic:cNvPicPr>
@@ -7665,7 +7653,7 @@
                   <pic:spPr bwMode="auto">
                     <a:xfrm rot="5400000">
                       <a:off x="0" y="0"/>
-                      <a:ext cx="8373560" cy="3468728"/>
+                      <a:ext cx="8194271" cy="3391736"/>
                     </a:xfrm>
                     <a:prstGeom prst="rect">
                       <a:avLst/>
@@ -7685,16 +7673,6 @@
     <w:p>
       <w:pPr>
         <w:pStyle w:val="ListParagraph"/>
-        <w:rPr>
-          <w:rFonts w:asciiTheme="majorBidi" w:hAnsiTheme="majorBidi" w:cstheme="majorBidi"/>
-          <w:sz w:val="32"/>
-          <w:szCs w:val="32"/>
-        </w:rPr>
-      </w:pPr>
-    </w:p>
-    <w:p>
-      <w:pPr>
-        <w:pStyle w:val="ListParagraph"/>
         <w:numPr>
           <w:ilvl w:val="1"/>
           <w:numId w:val="1"/>
@@ -7728,10 +7706,10 @@
           <w:noProof/>
         </w:rPr>
         <w:drawing>
-          <wp:inline distT="0" distB="0" distL="0" distR="0" wp14:anchorId="120BF935" wp14:editId="489686B9">
-            <wp:extent cx="8360968" cy="5010467"/>
-            <wp:effectExtent l="0" t="1270" r="0" b="1270"/>
-            <wp:docPr id="8" name="Picture 8"/>
+          <wp:inline distT="0" distB="0" distL="0" distR="0" wp14:anchorId="726E6800" wp14:editId="19D5A286">
+            <wp:extent cx="8363503" cy="4861877"/>
+            <wp:effectExtent l="0" t="1905" r="0" b="0"/>
+            <wp:docPr id="18" name="Picture 18"/>
             <wp:cNvGraphicFramePr>
               <a:graphicFrameLocks xmlns:a="http://schemas.openxmlformats.org/drawingml/2006/main" noChangeAspect="1"/>
             </wp:cNvGraphicFramePr>
@@ -7739,7 +7717,7 @@
               <a:graphicData uri="http://schemas.openxmlformats.org/drawingml/2006/picture">
                 <pic:pic xmlns:pic="http://schemas.openxmlformats.org/drawingml/2006/picture">
                   <pic:nvPicPr>
-                    <pic:cNvPr id="0" name="Picture 1"/>
+                    <pic:cNvPr id="0" name="Picture 5"/>
                     <pic:cNvPicPr>
                       <a:picLocks noChangeAspect="1" noChangeArrowheads="1"/>
                     </pic:cNvPicPr>
@@ -7760,7 +7738,7 @@
                   <pic:spPr bwMode="auto">
                     <a:xfrm rot="5400000">
                       <a:off x="0" y="0"/>
-                      <a:ext cx="8384218" cy="5024400"/>
+                      <a:ext cx="8377267" cy="4869878"/>
                     </a:xfrm>
                     <a:prstGeom prst="rect">
                       <a:avLst/>
@@ -10023,7 +10001,7 @@
       <w:lvlText w:val="%1.%2.%3"/>
       <w:lvlJc w:val="left"/>
       <w:pPr>
-        <w:ind w:left="720" w:hanging="720"/>
+        <w:ind w:left="1146" w:hanging="720"/>
       </w:pPr>
       <w:rPr>
         <w:rFonts w:hint="default"/>
@@ -11323,7 +11301,7 @@
 </file>
 
 <file path=customXml/itemProps1.xml><?xml version="1.0" encoding="utf-8"?>
-<ds:datastoreItem xmlns:ds="http://schemas.openxmlformats.org/officeDocument/2006/customXml" ds:itemID="{EEAD2920-FD78-41D9-A205-D705444AAEE1}">
+<ds:datastoreItem xmlns:ds="http://schemas.openxmlformats.org/officeDocument/2006/customXml" ds:itemID="{04BE8240-BF79-4940-8521-18657A313B43}">
   <ds:schemaRefs>
     <ds:schemaRef ds:uri="http://schemas.openxmlformats.org/officeDocument/2006/bibliography"/>
   </ds:schemaRefs>

</xml_diff>